<commit_message>
agrego codigo defensivo en las propiedades de Entidades Compartidas
</commit_message>
<xml_diff>
--- a/Documentacion/correcciones primera tutoria/tutoria 1.docx
+++ b/Documentacion/correcciones primera tutoria/tutoria 1.docx
@@ -17,6 +17,9 @@
       <w:r>
         <w:t>Código defensivo en todas las propiedades.</w:t>
       </w:r>
+      <w:r>
+        <w:t>*</w:t>
+      </w:r>
     </w:p>
     <w:p>
       <w:proofErr w:type="spellStart"/>
@@ -25,434 +28,433 @@
       </w:r>
       <w:proofErr w:type="spellEnd"/>
       <w:r>
-        <w:t xml:space="preserve"> para </w:t>
-      </w:r>
+        <w:t xml:space="preserve"> para las contraseña y email y puede ser útil para el formato de hora.</w:t>
+      </w:r>
+      <w:r>
+        <w:t>*</w:t>
+      </w:r>
+    </w:p>
+    <w:p>
+      <w:r>
+        <w:t>Constructor por defecto para poder hacer el wcf.</w:t>
+      </w:r>
+      <w:r>
+        <w:t>*</w:t>
+      </w:r>
+    </w:p>
+    <w:p/>
+    <w:p>
+      <w:r>
+        <w:t xml:space="preserve">Modificar </w:t>
+      </w:r>
+      <w:proofErr w:type="spellStart"/>
+      <w:r>
+        <w:t>Conexión.cs</w:t>
+      </w:r>
+      <w:proofErr w:type="spellEnd"/>
+      <w:r>
+        <w:t xml:space="preserve"> </w:t>
+      </w:r>
+      <w:r>
+        <w:t>*</w:t>
+      </w:r>
+    </w:p>
+    <w:p/>
+    <w:p>
+      <w:r>
+        <w:t>Persistencia</w:t>
+      </w:r>
+    </w:p>
+    <w:p>
+      <w:r>
+        <w:t xml:space="preserve">Falta un </w:t>
+      </w:r>
+      <w:proofErr w:type="spellStart"/>
+      <w:r>
+        <w:t>sp</w:t>
+      </w:r>
+      <w:proofErr w:type="spellEnd"/>
+      <w:r>
+        <w:t xml:space="preserve"> </w:t>
+      </w:r>
+      <w:proofErr w:type="spellStart"/>
+      <w:r>
+        <w:t>logueo</w:t>
+      </w:r>
+      <w:proofErr w:type="spellEnd"/>
+      <w:r>
+        <w:t xml:space="preserve"> para buscar con contraseña</w:t>
+      </w:r>
+      <w:r>
+        <w:t xml:space="preserve"> *</w:t>
+      </w:r>
+    </w:p>
+    <w:p>
+      <w:r>
+        <w:t xml:space="preserve">Falta método </w:t>
+      </w:r>
+      <w:proofErr w:type="spellStart"/>
+      <w:r>
+        <w:t>interBuscarEmpleado</w:t>
+      </w:r>
+      <w:proofErr w:type="spellEnd"/>
+      <w:r>
+        <w:t xml:space="preserve">, </w:t>
+      </w:r>
+      <w:r>
+        <w:t>*</w:t>
+      </w:r>
+    </w:p>
+    <w:p>
+      <w:r>
+        <w:t xml:space="preserve">El </w:t>
+      </w:r>
+      <w:proofErr w:type="spellStart"/>
+      <w:r>
+        <w:t>paramtro</w:t>
+      </w:r>
+      <w:proofErr w:type="spellEnd"/>
+      <w:r>
+        <w:t xml:space="preserve"> de </w:t>
+      </w:r>
+      <w:proofErr w:type="spellStart"/>
+      <w:r>
+        <w:t>ususario</w:t>
+      </w:r>
+      <w:proofErr w:type="spellEnd"/>
+      <w:r>
+        <w:t xml:space="preserve"> </w:t>
+      </w:r>
+      <w:proofErr w:type="spellStart"/>
+      <w:r>
+        <w:t>logueado</w:t>
+      </w:r>
+      <w:proofErr w:type="spellEnd"/>
+      <w:r>
+        <w:t xml:space="preserve"> debe ser por el tipo de </w:t>
+      </w:r>
+      <w:proofErr w:type="spellStart"/>
+      <w:r>
+        <w:t>ususario</w:t>
+      </w:r>
+      <w:proofErr w:type="spellEnd"/>
+      <w:r>
+        <w:t xml:space="preserve"> </w:t>
+      </w:r>
+      <w:r>
+        <w:t>específico</w:t>
+      </w:r>
+      <w:r>
+        <w:t xml:space="preserve"> que pueda realizar la acción, </w:t>
+      </w:r>
+      <w:proofErr w:type="spellStart"/>
+      <w:r>
+        <w:t>anoser</w:t>
+      </w:r>
+      <w:proofErr w:type="spellEnd"/>
+      <w:r>
+        <w:t xml:space="preserve"> que ambos puedan hacer dicho proceso.</w:t>
+      </w:r>
+    </w:p>
+    <w:p/>
+    <w:p>
+      <w:r>
+        <w:t xml:space="preserve">En los </w:t>
+      </w:r>
+      <w:proofErr w:type="spellStart"/>
+      <w:r>
+        <w:t>switch</w:t>
+      </w:r>
+      <w:proofErr w:type="spellEnd"/>
+      <w:r>
+        <w:t xml:space="preserve"> que tengan un </w:t>
+      </w:r>
+      <w:proofErr w:type="spellStart"/>
+      <w:r>
+        <w:t>throw</w:t>
+      </w:r>
+      <w:proofErr w:type="spellEnd"/>
+      <w:r>
+        <w:t xml:space="preserve"> new ex se pueden borrar los </w:t>
+      </w:r>
+      <w:proofErr w:type="spellStart"/>
+      <w:r>
+        <w:t>brack</w:t>
+      </w:r>
+      <w:proofErr w:type="spellEnd"/>
+      <w:r>
+        <w:t>;</w:t>
+      </w:r>
+      <w:bookmarkStart w:id="0" w:name="_GoBack"/>
+      <w:bookmarkEnd w:id="0"/>
+    </w:p>
+    <w:p/>
+    <w:p>
+      <w:pPr>
+        <w:rPr>
+          <w:rFonts w:ascii="Consolas" w:hAnsi="Consolas" w:cs="Consolas"/>
+          <w:color w:val="000000"/>
+          <w:sz w:val="19"/>
+          <w:szCs w:val="19"/>
+        </w:rPr>
+      </w:pPr>
+      <w:proofErr w:type="spellStart"/>
       <w:proofErr w:type="gramStart"/>
       <w:r>
-        <w:t>las contraseña y</w:t>
-      </w:r>
+        <w:rPr>
+          <w:rFonts w:ascii="Consolas" w:hAnsi="Consolas" w:cs="Consolas"/>
+          <w:color w:val="000000"/>
+          <w:sz w:val="19"/>
+          <w:szCs w:val="19"/>
+        </w:rPr>
+        <w:t>interBuscarPaquete</w:t>
+      </w:r>
+      <w:proofErr w:type="spellEnd"/>
       <w:proofErr w:type="gramEnd"/>
       <w:r>
-        <w:t xml:space="preserve"> email y puede ser útil para el formato de hora.</w:t>
-      </w:r>
-    </w:p>
-    <w:p>
-      <w:r>
-        <w:t xml:space="preserve">Constructor por defecto para poder hacer el </w:t>
-      </w:r>
-      <w:proofErr w:type="spellStart"/>
-      <w:r>
-        <w:t>wcf</w:t>
-      </w:r>
-      <w:proofErr w:type="spellEnd"/>
-      <w:r>
-        <w:t>.</w:t>
-      </w:r>
-    </w:p>
-    <w:p/>
-    <w:p>
-      <w:r>
-        <w:t xml:space="preserve">Modificar </w:t>
-      </w:r>
-      <w:proofErr w:type="spellStart"/>
-      <w:r>
-        <w:t>Conexión.cs</w:t>
-      </w:r>
-      <w:proofErr w:type="spellEnd"/>
-      <w:r>
-        <w:t xml:space="preserve"> </w:t>
-      </w:r>
-    </w:p>
-    <w:p/>
-    <w:p>
-      <w:r>
-        <w:t>Persistencia</w:t>
-      </w:r>
-    </w:p>
-    <w:p>
-      <w:r>
-        <w:t xml:space="preserve">Falta un </w:t>
-      </w:r>
-      <w:proofErr w:type="spellStart"/>
-      <w:r>
-        <w:t>sp</w:t>
-      </w:r>
-      <w:proofErr w:type="spellEnd"/>
-      <w:r>
-        <w:t xml:space="preserve"> </w:t>
-      </w:r>
-      <w:proofErr w:type="spellStart"/>
-      <w:r>
-        <w:t>logueo</w:t>
-      </w:r>
-      <w:proofErr w:type="spellEnd"/>
-      <w:r>
-        <w:t xml:space="preserve"> para buscar con contraseña</w:t>
-      </w:r>
-    </w:p>
-    <w:p>
-      <w:r>
-        <w:t xml:space="preserve">Falta método </w:t>
-      </w:r>
-      <w:proofErr w:type="spellStart"/>
-      <w:r>
-        <w:t>interBuscarEmpleado</w:t>
-      </w:r>
-      <w:proofErr w:type="spellEnd"/>
-      <w:r>
+        <w:rPr>
+          <w:rFonts w:ascii="Consolas" w:hAnsi="Consolas" w:cs="Consolas"/>
+          <w:color w:val="000000"/>
+          <w:sz w:val="19"/>
+          <w:szCs w:val="19"/>
+        </w:rPr>
+        <w:t xml:space="preserve"> no va solo para empleado y empresa.</w:t>
+      </w:r>
+    </w:p>
+    <w:p>
+      <w:pPr>
+        <w:rPr>
+          <w:rFonts w:ascii="Consolas" w:hAnsi="Consolas" w:cs="Consolas"/>
+          <w:color w:val="000000"/>
+          <w:sz w:val="19"/>
+          <w:szCs w:val="19"/>
+        </w:rPr>
+      </w:pPr>
+    </w:p>
+    <w:p>
+      <w:pPr>
+        <w:rPr>
+          <w:rFonts w:ascii="Consolas" w:hAnsi="Consolas" w:cs="Consolas"/>
+          <w:color w:val="000000"/>
+          <w:sz w:val="19"/>
+          <w:szCs w:val="19"/>
+        </w:rPr>
+      </w:pPr>
+    </w:p>
+    <w:p>
+      <w:pPr>
+        <w:rPr>
+          <w:rFonts w:ascii="Consolas" w:hAnsi="Consolas" w:cs="Consolas"/>
+          <w:color w:val="000000"/>
+          <w:sz w:val="19"/>
+          <w:szCs w:val="19"/>
+        </w:rPr>
+      </w:pPr>
+      <w:proofErr w:type="spellStart"/>
+      <w:r>
+        <w:rPr>
+          <w:rFonts w:ascii="Consolas" w:hAnsi="Consolas" w:cs="Consolas"/>
+          <w:color w:val="000000"/>
+          <w:sz w:val="19"/>
+          <w:szCs w:val="19"/>
+        </w:rPr>
+        <w:t>AltaPaqueteSolicitud</w:t>
+      </w:r>
+      <w:proofErr w:type="spellEnd"/>
+      <w:r>
+        <w:rPr>
+          <w:rFonts w:ascii="Consolas" w:hAnsi="Consolas" w:cs="Consolas"/>
+          <w:color w:val="000000"/>
+          <w:sz w:val="19"/>
+          <w:szCs w:val="19"/>
+        </w:rPr>
+        <w:t xml:space="preserve"> no pasar </w:t>
+      </w:r>
+      <w:proofErr w:type="spellStart"/>
+      <w:r>
+        <w:rPr>
+          <w:rFonts w:ascii="Consolas" w:hAnsi="Consolas" w:cs="Consolas"/>
+          <w:color w:val="000000"/>
+          <w:sz w:val="19"/>
+          <w:szCs w:val="19"/>
+        </w:rPr>
+        <w:t>sqlconnection</w:t>
+      </w:r>
+      <w:proofErr w:type="spellEnd"/>
+      <w:r>
+        <w:rPr>
+          <w:rFonts w:ascii="Consolas" w:hAnsi="Consolas" w:cs="Consolas"/>
+          <w:color w:val="000000"/>
+          <w:sz w:val="19"/>
+          <w:szCs w:val="19"/>
+        </w:rPr>
+        <w:t xml:space="preserve">, pasar como parámetro el </w:t>
+      </w:r>
+      <w:proofErr w:type="spellStart"/>
+      <w:r>
+        <w:rPr>
+          <w:rFonts w:ascii="Consolas" w:hAnsi="Consolas" w:cs="Consolas"/>
+          <w:color w:val="000000"/>
+          <w:sz w:val="19"/>
+          <w:szCs w:val="19"/>
+        </w:rPr>
+        <w:t>sqlTransaccition</w:t>
+      </w:r>
+      <w:proofErr w:type="spellEnd"/>
+      <w:r>
+        <w:rPr>
+          <w:rFonts w:ascii="Consolas" w:hAnsi="Consolas" w:cs="Consolas"/>
+          <w:color w:val="000000"/>
+          <w:sz w:val="19"/>
+          <w:szCs w:val="19"/>
+        </w:rPr>
+        <w:t xml:space="preserve"> por ser transacción lógica, y no hacer </w:t>
+      </w:r>
+      <w:proofErr w:type="spellStart"/>
+      <w:r>
+        <w:rPr>
+          <w:rFonts w:ascii="Consolas" w:hAnsi="Consolas" w:cs="Consolas"/>
+          <w:color w:val="000000"/>
+          <w:sz w:val="19"/>
+          <w:szCs w:val="19"/>
+        </w:rPr>
+        <w:t>conexión.open</w:t>
+      </w:r>
+      <w:proofErr w:type="spellEnd"/>
+    </w:p>
+    <w:p>
+      <w:pPr>
+        <w:rPr>
+          <w:rFonts w:ascii="Consolas" w:hAnsi="Consolas" w:cs="Consolas"/>
+          <w:color w:val="000000"/>
+          <w:sz w:val="19"/>
+          <w:szCs w:val="19"/>
+        </w:rPr>
+      </w:pPr>
+    </w:p>
+    <w:p>
+      <w:pPr>
+        <w:rPr>
+          <w:rFonts w:ascii="Consolas" w:hAnsi="Consolas" w:cs="Consolas"/>
+          <w:color w:val="000000"/>
+          <w:sz w:val="19"/>
+          <w:szCs w:val="19"/>
+        </w:rPr>
+      </w:pPr>
+    </w:p>
+    <w:p>
+      <w:pPr>
+        <w:rPr>
+          <w:rFonts w:ascii="Consolas" w:hAnsi="Consolas" w:cs="Consolas"/>
+          <w:color w:val="000000"/>
+          <w:sz w:val="19"/>
+          <w:szCs w:val="19"/>
+        </w:rPr>
+      </w:pPr>
+      <w:proofErr w:type="spellStart"/>
+      <w:proofErr w:type="gramStart"/>
+      <w:r>
+        <w:rPr>
+          <w:rFonts w:ascii="Consolas" w:hAnsi="Consolas" w:cs="Consolas"/>
+          <w:color w:val="000000"/>
+          <w:sz w:val="19"/>
+          <w:szCs w:val="19"/>
+        </w:rPr>
+        <w:t>paquetesSolicitud</w:t>
+      </w:r>
+      <w:proofErr w:type="spellEnd"/>
+      <w:proofErr w:type="gramEnd"/>
+      <w:r>
+        <w:rPr>
+          <w:rFonts w:ascii="Consolas" w:hAnsi="Consolas" w:cs="Consolas"/>
+          <w:color w:val="000000"/>
+          <w:sz w:val="19"/>
+          <w:szCs w:val="19"/>
+        </w:rPr>
+        <w:t xml:space="preserve"> es para mapear una solicitud es </w:t>
+      </w:r>
+      <w:proofErr w:type="spellStart"/>
+      <w:r>
+        <w:rPr>
+          <w:rFonts w:ascii="Consolas" w:hAnsi="Consolas" w:cs="Consolas"/>
+          <w:color w:val="000000"/>
+          <w:sz w:val="19"/>
+          <w:szCs w:val="19"/>
+        </w:rPr>
+        <w:t>internal</w:t>
+      </w:r>
+      <w:proofErr w:type="spellEnd"/>
+      <w:r>
+        <w:rPr>
+          <w:rFonts w:ascii="Consolas" w:hAnsi="Consolas" w:cs="Consolas"/>
+          <w:color w:val="000000"/>
+          <w:sz w:val="19"/>
+          <w:szCs w:val="19"/>
+        </w:rPr>
         <w:t xml:space="preserve">, </w:t>
       </w:r>
     </w:p>
     <w:p>
-      <w:r>
-        <w:t xml:space="preserve">El </w:t>
-      </w:r>
-      <w:proofErr w:type="spellStart"/>
-      <w:r>
-        <w:t>paramtro</w:t>
-      </w:r>
-      <w:proofErr w:type="spellEnd"/>
-      <w:r>
-        <w:t xml:space="preserve"> de </w:t>
-      </w:r>
-      <w:proofErr w:type="spellStart"/>
-      <w:r>
-        <w:t>ususario</w:t>
-      </w:r>
-      <w:proofErr w:type="spellEnd"/>
-      <w:r>
-        <w:t xml:space="preserve"> </w:t>
-      </w:r>
-      <w:proofErr w:type="spellStart"/>
-      <w:r>
+      <w:pPr>
+        <w:rPr>
+          <w:rFonts w:ascii="Consolas" w:hAnsi="Consolas" w:cs="Consolas"/>
+          <w:color w:val="000000"/>
+          <w:sz w:val="19"/>
+          <w:szCs w:val="19"/>
+        </w:rPr>
+      </w:pPr>
+      <w:proofErr w:type="gramStart"/>
+      <w:r>
+        <w:rPr>
+          <w:rFonts w:ascii="Consolas" w:hAnsi="Consolas" w:cs="Consolas"/>
+          <w:color w:val="000000"/>
+          <w:sz w:val="19"/>
+          <w:szCs w:val="19"/>
+        </w:rPr>
+        <w:t>no</w:t>
+      </w:r>
+      <w:proofErr w:type="gramEnd"/>
+      <w:r>
+        <w:rPr>
+          <w:rFonts w:ascii="Consolas" w:hAnsi="Consolas" w:cs="Consolas"/>
+          <w:color w:val="000000"/>
+          <w:sz w:val="19"/>
+          <w:szCs w:val="19"/>
+        </w:rPr>
+        <w:t xml:space="preserve"> le pasamos el </w:t>
+      </w:r>
+      <w:proofErr w:type="spellStart"/>
+      <w:r>
+        <w:rPr>
+          <w:rFonts w:ascii="Consolas" w:hAnsi="Consolas" w:cs="Consolas"/>
+          <w:color w:val="000000"/>
+          <w:sz w:val="19"/>
+          <w:szCs w:val="19"/>
+        </w:rPr>
+        <w:t>sqlconnection</w:t>
+      </w:r>
+      <w:proofErr w:type="spellEnd"/>
+      <w:r>
+        <w:rPr>
+          <w:rFonts w:ascii="Consolas" w:hAnsi="Consolas" w:cs="Consolas"/>
+          <w:color w:val="000000"/>
+          <w:sz w:val="19"/>
+          <w:szCs w:val="19"/>
+        </w:rPr>
+        <w:t xml:space="preserve"> ni el usuario </w:t>
+      </w:r>
+      <w:proofErr w:type="spellStart"/>
+      <w:r>
+        <w:rPr>
+          <w:rFonts w:ascii="Consolas" w:hAnsi="Consolas" w:cs="Consolas"/>
+          <w:color w:val="000000"/>
+          <w:sz w:val="19"/>
+          <w:szCs w:val="19"/>
+        </w:rPr>
         <w:t>logueado</w:t>
       </w:r>
       <w:proofErr w:type="spellEnd"/>
       <w:r>
-        <w:t xml:space="preserve"> debe ser por el tipo de </w:t>
-      </w:r>
-      <w:proofErr w:type="spellStart"/>
-      <w:r>
-        <w:t>ususario</w:t>
-      </w:r>
-      <w:proofErr w:type="spellEnd"/>
-      <w:r>
-        <w:t xml:space="preserve"> </w:t>
-      </w:r>
-      <w:proofErr w:type="gramStart"/>
-      <w:r>
-        <w:t>especifico</w:t>
-      </w:r>
-      <w:proofErr w:type="gramEnd"/>
-      <w:r>
-        <w:t xml:space="preserve"> que pueda realizar la acción, </w:t>
-      </w:r>
-      <w:proofErr w:type="spellStart"/>
-      <w:r>
-        <w:t>anoser</w:t>
-      </w:r>
-      <w:proofErr w:type="spellEnd"/>
-      <w:r>
-        <w:t xml:space="preserve"> que ambos puedan hacer dicho proceso.</w:t>
-      </w:r>
-    </w:p>
-    <w:p/>
-    <w:p>
-      <w:r>
-        <w:t xml:space="preserve">En los </w:t>
-      </w:r>
-      <w:proofErr w:type="spellStart"/>
-      <w:r>
-        <w:t>switch</w:t>
-      </w:r>
-      <w:proofErr w:type="spellEnd"/>
-      <w:r>
-        <w:t xml:space="preserve"> que tengan un </w:t>
-      </w:r>
-      <w:proofErr w:type="spellStart"/>
-      <w:r>
-        <w:t>throw</w:t>
-      </w:r>
-      <w:proofErr w:type="spellEnd"/>
-      <w:r>
-        <w:t xml:space="preserve"> new ex se pueden borrar los </w:t>
-      </w:r>
-      <w:proofErr w:type="spellStart"/>
-      <w:r>
-        <w:t>brack</w:t>
-      </w:r>
-      <w:proofErr w:type="spellEnd"/>
-      <w:r>
-        <w:t>;</w:t>
-      </w:r>
-    </w:p>
-    <w:p/>
-    <w:p>
-      <w:pPr>
-        <w:rPr>
-          <w:rFonts w:ascii="Consolas" w:hAnsi="Consolas" w:cs="Consolas"/>
-          <w:color w:val="000000"/>
-          <w:sz w:val="19"/>
-          <w:szCs w:val="19"/>
-        </w:rPr>
-      </w:pPr>
-      <w:proofErr w:type="spellStart"/>
-      <w:proofErr w:type="gramStart"/>
-      <w:r>
-        <w:rPr>
-          <w:rFonts w:ascii="Consolas" w:hAnsi="Consolas" w:cs="Consolas"/>
-          <w:color w:val="000000"/>
-          <w:sz w:val="19"/>
-          <w:szCs w:val="19"/>
-        </w:rPr>
-        <w:t>interBuscarPaquete</w:t>
-      </w:r>
-      <w:proofErr w:type="spellEnd"/>
-      <w:proofErr w:type="gramEnd"/>
-      <w:r>
-        <w:rPr>
-          <w:rFonts w:ascii="Consolas" w:hAnsi="Consolas" w:cs="Consolas"/>
-          <w:color w:val="000000"/>
-          <w:sz w:val="19"/>
-          <w:szCs w:val="19"/>
-        </w:rPr>
-        <w:t xml:space="preserve"> no va solo para empleado y empresa.</w:t>
-      </w:r>
-    </w:p>
-    <w:p>
-      <w:pPr>
-        <w:rPr>
-          <w:rFonts w:ascii="Consolas" w:hAnsi="Consolas" w:cs="Consolas"/>
-          <w:color w:val="000000"/>
-          <w:sz w:val="19"/>
-          <w:szCs w:val="19"/>
-        </w:rPr>
-      </w:pPr>
-    </w:p>
-    <w:p>
-      <w:pPr>
-        <w:rPr>
-          <w:rFonts w:ascii="Consolas" w:hAnsi="Consolas" w:cs="Consolas"/>
-          <w:color w:val="000000"/>
-          <w:sz w:val="19"/>
-          <w:szCs w:val="19"/>
-        </w:rPr>
-      </w:pPr>
-    </w:p>
-    <w:p>
-      <w:pPr>
-        <w:rPr>
-          <w:rFonts w:ascii="Consolas" w:hAnsi="Consolas" w:cs="Consolas"/>
-          <w:color w:val="000000"/>
-          <w:sz w:val="19"/>
-          <w:szCs w:val="19"/>
-        </w:rPr>
-      </w:pPr>
-      <w:proofErr w:type="spellStart"/>
-      <w:r>
-        <w:rPr>
-          <w:rFonts w:ascii="Consolas" w:hAnsi="Consolas" w:cs="Consolas"/>
-          <w:color w:val="000000"/>
-          <w:sz w:val="19"/>
-          <w:szCs w:val="19"/>
-        </w:rPr>
-        <w:t>AltaPaqueteSolicitud</w:t>
-      </w:r>
-      <w:proofErr w:type="spellEnd"/>
-      <w:r>
-        <w:rPr>
-          <w:rFonts w:ascii="Consolas" w:hAnsi="Consolas" w:cs="Consolas"/>
-          <w:color w:val="000000"/>
-          <w:sz w:val="19"/>
-          <w:szCs w:val="19"/>
-        </w:rPr>
-        <w:t xml:space="preserve"> no pasar </w:t>
-      </w:r>
-      <w:proofErr w:type="spellStart"/>
-      <w:r>
-        <w:rPr>
-          <w:rFonts w:ascii="Consolas" w:hAnsi="Consolas" w:cs="Consolas"/>
-          <w:color w:val="000000"/>
-          <w:sz w:val="19"/>
-          <w:szCs w:val="19"/>
-        </w:rPr>
-        <w:t>sqlconnection</w:t>
-      </w:r>
-      <w:proofErr w:type="spellEnd"/>
-      <w:r>
-        <w:rPr>
-          <w:rFonts w:ascii="Consolas" w:hAnsi="Consolas" w:cs="Consolas"/>
-          <w:color w:val="000000"/>
-          <w:sz w:val="19"/>
-          <w:szCs w:val="19"/>
-        </w:rPr>
-        <w:t xml:space="preserve">, pasar como parámetro el </w:t>
-      </w:r>
-      <w:proofErr w:type="spellStart"/>
-      <w:r>
-        <w:rPr>
-          <w:rFonts w:ascii="Consolas" w:hAnsi="Consolas" w:cs="Consolas"/>
-          <w:color w:val="000000"/>
-          <w:sz w:val="19"/>
-          <w:szCs w:val="19"/>
-        </w:rPr>
-        <w:t>sqlTransaccition</w:t>
-      </w:r>
-      <w:proofErr w:type="spellEnd"/>
-      <w:r>
-        <w:rPr>
-          <w:rFonts w:ascii="Consolas" w:hAnsi="Consolas" w:cs="Consolas"/>
-          <w:color w:val="000000"/>
-          <w:sz w:val="19"/>
-          <w:szCs w:val="19"/>
-        </w:rPr>
-        <w:t xml:space="preserve"> por ser transacción lógica, y no hacer </w:t>
-      </w:r>
-      <w:proofErr w:type="spellStart"/>
-      <w:r>
-        <w:rPr>
-          <w:rFonts w:ascii="Consolas" w:hAnsi="Consolas" w:cs="Consolas"/>
-          <w:color w:val="000000"/>
-          <w:sz w:val="19"/>
-          <w:szCs w:val="19"/>
-        </w:rPr>
-        <w:t>conexión.open</w:t>
-      </w:r>
-      <w:proofErr w:type="spellEnd"/>
-    </w:p>
-    <w:p>
-      <w:pPr>
-        <w:rPr>
-          <w:rFonts w:ascii="Consolas" w:hAnsi="Consolas" w:cs="Consolas"/>
-          <w:color w:val="000000"/>
-          <w:sz w:val="19"/>
-          <w:szCs w:val="19"/>
-        </w:rPr>
-      </w:pPr>
-    </w:p>
-    <w:p>
-      <w:pPr>
-        <w:rPr>
-          <w:rFonts w:ascii="Consolas" w:hAnsi="Consolas" w:cs="Consolas"/>
-          <w:color w:val="000000"/>
-          <w:sz w:val="19"/>
-          <w:szCs w:val="19"/>
-        </w:rPr>
-      </w:pPr>
-    </w:p>
-    <w:p>
-      <w:pPr>
-        <w:rPr>
-          <w:rFonts w:ascii="Consolas" w:hAnsi="Consolas" w:cs="Consolas"/>
-          <w:color w:val="000000"/>
-          <w:sz w:val="19"/>
-          <w:szCs w:val="19"/>
-        </w:rPr>
-      </w:pPr>
-      <w:proofErr w:type="spellStart"/>
-      <w:proofErr w:type="gramStart"/>
-      <w:r>
-        <w:rPr>
-          <w:rFonts w:ascii="Consolas" w:hAnsi="Consolas" w:cs="Consolas"/>
-          <w:color w:val="000000"/>
-          <w:sz w:val="19"/>
-          <w:szCs w:val="19"/>
-        </w:rPr>
-        <w:t>paquetesSolicitud</w:t>
-      </w:r>
-      <w:proofErr w:type="spellEnd"/>
-      <w:proofErr w:type="gramEnd"/>
-      <w:r>
-        <w:rPr>
-          <w:rFonts w:ascii="Consolas" w:hAnsi="Consolas" w:cs="Consolas"/>
-          <w:color w:val="000000"/>
-          <w:sz w:val="19"/>
-          <w:szCs w:val="19"/>
-        </w:rPr>
-        <w:t xml:space="preserve"> es para mapear una solicitud es </w:t>
-      </w:r>
-      <w:proofErr w:type="spellStart"/>
-      <w:r>
-        <w:rPr>
-          <w:rFonts w:ascii="Consolas" w:hAnsi="Consolas" w:cs="Consolas"/>
-          <w:color w:val="000000"/>
-          <w:sz w:val="19"/>
-          <w:szCs w:val="19"/>
-        </w:rPr>
-        <w:t>internal</w:t>
-      </w:r>
-      <w:proofErr w:type="spellEnd"/>
-      <w:r>
-        <w:rPr>
-          <w:rFonts w:ascii="Consolas" w:hAnsi="Consolas" w:cs="Consolas"/>
-          <w:color w:val="000000"/>
-          <w:sz w:val="19"/>
-          <w:szCs w:val="19"/>
-        </w:rPr>
-        <w:t xml:space="preserve">, </w:t>
-      </w:r>
-    </w:p>
-    <w:p>
-      <w:pPr>
-        <w:rPr>
-          <w:rFonts w:ascii="Consolas" w:hAnsi="Consolas" w:cs="Consolas"/>
-          <w:color w:val="000000"/>
-          <w:sz w:val="19"/>
-          <w:szCs w:val="19"/>
-        </w:rPr>
-      </w:pPr>
-      <w:proofErr w:type="gramStart"/>
-      <w:r>
-        <w:rPr>
-          <w:rFonts w:ascii="Consolas" w:hAnsi="Consolas" w:cs="Consolas"/>
-          <w:color w:val="000000"/>
-          <w:sz w:val="19"/>
-          <w:szCs w:val="19"/>
-        </w:rPr>
-        <w:t>no</w:t>
-      </w:r>
-      <w:proofErr w:type="gramEnd"/>
-      <w:r>
-        <w:rPr>
-          <w:rFonts w:ascii="Consolas" w:hAnsi="Consolas" w:cs="Consolas"/>
-          <w:color w:val="000000"/>
-          <w:sz w:val="19"/>
-          <w:szCs w:val="19"/>
-        </w:rPr>
-        <w:t xml:space="preserve"> le pasamos el </w:t>
-      </w:r>
-      <w:proofErr w:type="spellStart"/>
-      <w:r>
-        <w:rPr>
-          <w:rFonts w:ascii="Consolas" w:hAnsi="Consolas" w:cs="Consolas"/>
-          <w:color w:val="000000"/>
-          <w:sz w:val="19"/>
-          <w:szCs w:val="19"/>
-        </w:rPr>
-        <w:t>sqlconnection</w:t>
-      </w:r>
-      <w:proofErr w:type="spellEnd"/>
-      <w:r>
-        <w:rPr>
-          <w:rFonts w:ascii="Consolas" w:hAnsi="Consolas" w:cs="Consolas"/>
-          <w:color w:val="000000"/>
-          <w:sz w:val="19"/>
-          <w:szCs w:val="19"/>
-        </w:rPr>
-        <w:t xml:space="preserve"> ni el usuario </w:t>
-      </w:r>
-      <w:proofErr w:type="spellStart"/>
-      <w:r>
-        <w:rPr>
-          <w:rFonts w:ascii="Consolas" w:hAnsi="Consolas" w:cs="Consolas"/>
-          <w:color w:val="000000"/>
-          <w:sz w:val="19"/>
-          <w:szCs w:val="19"/>
-        </w:rPr>
-        <w:t>logueado</w:t>
-      </w:r>
-      <w:proofErr w:type="spellEnd"/>
-      <w:r>
         <w:rPr>
           <w:rFonts w:ascii="Consolas" w:hAnsi="Consolas" w:cs="Consolas"/>
           <w:color w:val="000000"/>
@@ -500,6 +502,15 @@
           <w:szCs w:val="19"/>
         </w:rPr>
         <w:t xml:space="preserve"> no existe</w:t>
+      </w:r>
+      <w:r>
+        <w:rPr>
+          <w:rFonts w:ascii="Consolas" w:hAnsi="Consolas" w:cs="Consolas"/>
+          <w:color w:val="000000"/>
+          <w:sz w:val="19"/>
+          <w:szCs w:val="19"/>
+        </w:rPr>
+        <w:t>*</w:t>
       </w:r>
     </w:p>
     <w:p>
@@ -782,8 +793,6 @@
           <w:szCs w:val="19"/>
         </w:rPr>
       </w:pPr>
-      <w:bookmarkStart w:id="0" w:name="_GoBack"/>
-      <w:bookmarkEnd w:id="0"/>
     </w:p>
     <w:p>
       <w:pPr>

</xml_diff>

<commit_message>
ajustes en seguridad en persistencia, termino de armar metodos en persistencia para los sp
</commit_message>
<xml_diff>
--- a/Documentacion/correcciones primera tutoria/tutoria 1.docx
+++ b/Documentacion/correcciones primera tutoria/tutoria 1.docx
@@ -657,9 +657,18 @@
         </w:rPr>
         <w:t>DataTable</w:t>
       </w:r>
+      <w:proofErr w:type="spellEnd"/>
+      <w:r>
+        <w:rPr>
+          <w:rFonts w:ascii="Consolas" w:hAnsi="Consolas" w:cs="Consolas"/>
+          <w:color w:val="000000"/>
+          <w:sz w:val="19"/>
+          <w:szCs w:val="19"/>
+        </w:rPr>
+        <w:t xml:space="preserve"> *</w:t>
+      </w:r>
       <w:bookmarkStart w:id="0" w:name="_GoBack"/>
       <w:bookmarkEnd w:id="0"/>
-      <w:proofErr w:type="spellEnd"/>
     </w:p>
     <w:p>
       <w:pPr>

</xml_diff>

<commit_message>
algunos ajustes de la correccion del año pasado
</commit_message>
<xml_diff>
--- a/Documentacion/correcciones primera tutoria/tutoria 1.docx
+++ b/Documentacion/correcciones primera tutoria/tutoria 1.docx
@@ -64,611 +64,623 @@
       <w:r>
         <w:t>Persistencia</w:t>
       </w:r>
-    </w:p>
-    <w:p>
-      <w:r>
-        <w:t xml:space="preserve">Falta un </w:t>
-      </w:r>
-      <w:proofErr w:type="spellStart"/>
-      <w:r>
-        <w:t>sp</w:t>
-      </w:r>
-      <w:proofErr w:type="spellEnd"/>
-      <w:r>
-        <w:t xml:space="preserve"> </w:t>
-      </w:r>
-      <w:proofErr w:type="spellStart"/>
-      <w:r>
-        <w:t>logueo</w:t>
-      </w:r>
-      <w:proofErr w:type="spellEnd"/>
-      <w:r>
-        <w:t xml:space="preserve"> para buscar con contraseña</w:t>
-      </w:r>
-      <w:r>
-        <w:t xml:space="preserve"> *</w:t>
-      </w:r>
-    </w:p>
-    <w:p>
-      <w:r>
-        <w:t xml:space="preserve">Falta método </w:t>
-      </w:r>
-      <w:proofErr w:type="spellStart"/>
-      <w:r>
-        <w:t>interBuscarEmpleado</w:t>
-      </w:r>
-      <w:proofErr w:type="spellEnd"/>
-      <w:r>
-        <w:t xml:space="preserve">, </w:t>
-      </w:r>
-      <w:r>
-        <w:t>*</w:t>
-      </w:r>
-    </w:p>
-    <w:p>
-      <w:r>
-        <w:t xml:space="preserve">El </w:t>
-      </w:r>
-      <w:proofErr w:type="spellStart"/>
-      <w:r>
-        <w:t>paramtro</w:t>
-      </w:r>
-      <w:proofErr w:type="spellEnd"/>
-      <w:r>
-        <w:t xml:space="preserve"> de </w:t>
-      </w:r>
-      <w:proofErr w:type="spellStart"/>
-      <w:r>
-        <w:t>ususario</w:t>
-      </w:r>
-      <w:proofErr w:type="spellEnd"/>
-      <w:r>
-        <w:t xml:space="preserve"> </w:t>
-      </w:r>
-      <w:proofErr w:type="spellStart"/>
-      <w:r>
-        <w:t>logueado</w:t>
-      </w:r>
-      <w:proofErr w:type="spellEnd"/>
-      <w:r>
-        <w:t xml:space="preserve"> debe ser por el tipo de </w:t>
-      </w:r>
-      <w:proofErr w:type="spellStart"/>
-      <w:r>
-        <w:t>ususario</w:t>
-      </w:r>
-      <w:proofErr w:type="spellEnd"/>
-      <w:r>
-        <w:t xml:space="preserve"> </w:t>
-      </w:r>
-      <w:r>
-        <w:t>específico</w:t>
-      </w:r>
-      <w:r>
-        <w:t xml:space="preserve"> que pueda realizar la acción, </w:t>
-      </w:r>
-      <w:proofErr w:type="spellStart"/>
-      <w:r>
-        <w:t>anoser</w:t>
-      </w:r>
-      <w:proofErr w:type="spellEnd"/>
-      <w:r>
-        <w:t xml:space="preserve"> que ambos puedan hacer dicho proceso.</w:t>
-      </w:r>
-    </w:p>
-    <w:p/>
-    <w:p>
-      <w:r>
-        <w:t xml:space="preserve">En los </w:t>
-      </w:r>
-      <w:proofErr w:type="spellStart"/>
-      <w:r>
-        <w:t>switch</w:t>
-      </w:r>
-      <w:proofErr w:type="spellEnd"/>
-      <w:r>
-        <w:t xml:space="preserve"> que tengan un </w:t>
-      </w:r>
-      <w:proofErr w:type="spellStart"/>
-      <w:r>
-        <w:t>throw</w:t>
-      </w:r>
-      <w:proofErr w:type="spellEnd"/>
-      <w:r>
-        <w:t xml:space="preserve"> new ex se pueden borrar los </w:t>
-      </w:r>
-      <w:proofErr w:type="spellStart"/>
-      <w:r>
-        <w:t>brack</w:t>
-      </w:r>
-      <w:proofErr w:type="spellEnd"/>
-      <w:r>
-        <w:t>;</w:t>
-      </w:r>
-      <w:r>
-        <w:t xml:space="preserve"> *</w:t>
-      </w:r>
-    </w:p>
-    <w:p/>
-    <w:p>
-      <w:pPr>
-        <w:rPr>
-          <w:rFonts w:ascii="Consolas" w:hAnsi="Consolas" w:cs="Consolas"/>
-          <w:color w:val="000000"/>
-          <w:sz w:val="19"/>
-          <w:szCs w:val="19"/>
-        </w:rPr>
-      </w:pPr>
-      <w:proofErr w:type="spellStart"/>
-      <w:proofErr w:type="gramStart"/>
-      <w:r>
-        <w:rPr>
-          <w:rFonts w:ascii="Consolas" w:hAnsi="Consolas" w:cs="Consolas"/>
-          <w:color w:val="000000"/>
-          <w:sz w:val="19"/>
-          <w:szCs w:val="19"/>
-        </w:rPr>
-        <w:t>interBuscarPaquete</w:t>
-      </w:r>
-      <w:proofErr w:type="spellEnd"/>
-      <w:proofErr w:type="gramEnd"/>
-      <w:r>
-        <w:rPr>
-          <w:rFonts w:ascii="Consolas" w:hAnsi="Consolas" w:cs="Consolas"/>
-          <w:color w:val="000000"/>
-          <w:sz w:val="19"/>
-          <w:szCs w:val="19"/>
-        </w:rPr>
-        <w:t xml:space="preserve"> no va solo para empleado y empresa.</w:t>
-      </w:r>
-      <w:r>
-        <w:rPr>
-          <w:rFonts w:ascii="Consolas" w:hAnsi="Consolas" w:cs="Consolas"/>
-          <w:color w:val="000000"/>
-          <w:sz w:val="19"/>
-          <w:szCs w:val="19"/>
-        </w:rPr>
-        <w:t xml:space="preserve"> *</w:t>
-      </w:r>
-    </w:p>
-    <w:p>
-      <w:pPr>
-        <w:rPr>
-          <w:rFonts w:ascii="Consolas" w:hAnsi="Consolas" w:cs="Consolas"/>
-          <w:color w:val="000000"/>
-          <w:sz w:val="19"/>
-          <w:szCs w:val="19"/>
-        </w:rPr>
-      </w:pPr>
-    </w:p>
-    <w:p>
-      <w:pPr>
-        <w:rPr>
-          <w:rFonts w:ascii="Consolas" w:hAnsi="Consolas" w:cs="Consolas"/>
-          <w:color w:val="000000"/>
-          <w:sz w:val="19"/>
-          <w:szCs w:val="19"/>
-        </w:rPr>
-      </w:pPr>
-    </w:p>
-    <w:p>
-      <w:pPr>
-        <w:rPr>
-          <w:rFonts w:ascii="Consolas" w:hAnsi="Consolas" w:cs="Consolas"/>
-          <w:color w:val="000000"/>
-          <w:sz w:val="19"/>
-          <w:szCs w:val="19"/>
-        </w:rPr>
-      </w:pPr>
-      <w:proofErr w:type="spellStart"/>
-      <w:r>
-        <w:rPr>
-          <w:rFonts w:ascii="Consolas" w:hAnsi="Consolas" w:cs="Consolas"/>
-          <w:color w:val="000000"/>
-          <w:sz w:val="19"/>
-          <w:szCs w:val="19"/>
-        </w:rPr>
-        <w:t>AltaPaqueteSolicitud</w:t>
-      </w:r>
-      <w:proofErr w:type="spellEnd"/>
-      <w:r>
-        <w:rPr>
-          <w:rFonts w:ascii="Consolas" w:hAnsi="Consolas" w:cs="Consolas"/>
-          <w:color w:val="000000"/>
-          <w:sz w:val="19"/>
-          <w:szCs w:val="19"/>
-        </w:rPr>
-        <w:t xml:space="preserve"> no pasar </w:t>
-      </w:r>
-      <w:proofErr w:type="spellStart"/>
-      <w:r>
-        <w:rPr>
-          <w:rFonts w:ascii="Consolas" w:hAnsi="Consolas" w:cs="Consolas"/>
-          <w:color w:val="000000"/>
-          <w:sz w:val="19"/>
-          <w:szCs w:val="19"/>
-        </w:rPr>
-        <w:t>sqlconnection</w:t>
-      </w:r>
-      <w:proofErr w:type="spellEnd"/>
-      <w:r>
-        <w:rPr>
-          <w:rFonts w:ascii="Consolas" w:hAnsi="Consolas" w:cs="Consolas"/>
-          <w:color w:val="000000"/>
-          <w:sz w:val="19"/>
-          <w:szCs w:val="19"/>
-        </w:rPr>
-        <w:t xml:space="preserve">, pasar como parámetro el </w:t>
-      </w:r>
-      <w:proofErr w:type="spellStart"/>
-      <w:r>
-        <w:rPr>
-          <w:rFonts w:ascii="Consolas" w:hAnsi="Consolas" w:cs="Consolas"/>
-          <w:color w:val="000000"/>
-          <w:sz w:val="19"/>
-          <w:szCs w:val="19"/>
-        </w:rPr>
-        <w:t>sqlTransaccition</w:t>
-      </w:r>
-      <w:proofErr w:type="spellEnd"/>
-      <w:r>
-        <w:rPr>
-          <w:rFonts w:ascii="Consolas" w:hAnsi="Consolas" w:cs="Consolas"/>
-          <w:color w:val="000000"/>
-          <w:sz w:val="19"/>
-          <w:szCs w:val="19"/>
-        </w:rPr>
-        <w:t xml:space="preserve"> por ser transacción lógica, y no hacer </w:t>
-      </w:r>
-      <w:proofErr w:type="spellStart"/>
-      <w:r>
-        <w:rPr>
-          <w:rFonts w:ascii="Consolas" w:hAnsi="Consolas" w:cs="Consolas"/>
-          <w:color w:val="000000"/>
-          <w:sz w:val="19"/>
-          <w:szCs w:val="19"/>
-        </w:rPr>
-        <w:t>conexión.open</w:t>
-      </w:r>
-      <w:proofErr w:type="spellEnd"/>
-      <w:r>
-        <w:rPr>
-          <w:rFonts w:ascii="Consolas" w:hAnsi="Consolas" w:cs="Consolas"/>
-          <w:color w:val="000000"/>
-          <w:sz w:val="19"/>
-          <w:szCs w:val="19"/>
-        </w:rPr>
-        <w:t>*</w:t>
-      </w:r>
-    </w:p>
-    <w:p>
-      <w:pPr>
-        <w:rPr>
-          <w:rFonts w:ascii="Consolas" w:hAnsi="Consolas" w:cs="Consolas"/>
-          <w:color w:val="000000"/>
-          <w:sz w:val="19"/>
-          <w:szCs w:val="19"/>
-        </w:rPr>
-      </w:pPr>
-    </w:p>
-    <w:p>
-      <w:pPr>
-        <w:rPr>
-          <w:rFonts w:ascii="Consolas" w:hAnsi="Consolas" w:cs="Consolas"/>
-          <w:color w:val="000000"/>
-          <w:sz w:val="19"/>
-          <w:szCs w:val="19"/>
-        </w:rPr>
-      </w:pPr>
-    </w:p>
-    <w:p>
-      <w:pPr>
-        <w:rPr>
-          <w:rFonts w:ascii="Consolas" w:hAnsi="Consolas" w:cs="Consolas"/>
-          <w:color w:val="000000"/>
-          <w:sz w:val="19"/>
-          <w:szCs w:val="19"/>
-        </w:rPr>
-      </w:pPr>
-      <w:proofErr w:type="spellStart"/>
-      <w:r>
-        <w:rPr>
-          <w:rFonts w:ascii="Consolas" w:hAnsi="Consolas" w:cs="Consolas"/>
-          <w:color w:val="000000"/>
-          <w:sz w:val="19"/>
-          <w:szCs w:val="19"/>
-        </w:rPr>
-        <w:t>paquetesSolicitud</w:t>
-      </w:r>
-      <w:proofErr w:type="spellEnd"/>
-      <w:r>
-        <w:rPr>
-          <w:rFonts w:ascii="Consolas" w:hAnsi="Consolas" w:cs="Consolas"/>
-          <w:color w:val="000000"/>
-          <w:sz w:val="19"/>
-          <w:szCs w:val="19"/>
-        </w:rPr>
-        <w:t xml:space="preserve"> es para mapear una solicitud es </w:t>
-      </w:r>
-      <w:proofErr w:type="spellStart"/>
-      <w:r>
-        <w:rPr>
-          <w:rFonts w:ascii="Consolas" w:hAnsi="Consolas" w:cs="Consolas"/>
-          <w:color w:val="000000"/>
-          <w:sz w:val="19"/>
-          <w:szCs w:val="19"/>
-        </w:rPr>
-        <w:t>internal</w:t>
-      </w:r>
-      <w:proofErr w:type="spellEnd"/>
-      <w:r>
-        <w:rPr>
-          <w:rFonts w:ascii="Consolas" w:hAnsi="Consolas" w:cs="Consolas"/>
-          <w:color w:val="000000"/>
-          <w:sz w:val="19"/>
-          <w:szCs w:val="19"/>
-        </w:rPr>
-        <w:t xml:space="preserve">, </w:t>
-      </w:r>
-      <w:r>
-        <w:rPr>
-          <w:rFonts w:ascii="Consolas" w:hAnsi="Consolas" w:cs="Consolas"/>
-          <w:color w:val="000000"/>
-          <w:sz w:val="19"/>
-          <w:szCs w:val="19"/>
-        </w:rPr>
-        <w:t>*</w:t>
-      </w:r>
-    </w:p>
-    <w:p>
-      <w:pPr>
-        <w:rPr>
-          <w:rFonts w:ascii="Consolas" w:hAnsi="Consolas" w:cs="Consolas"/>
-          <w:color w:val="000000"/>
-          <w:sz w:val="19"/>
-          <w:szCs w:val="19"/>
-        </w:rPr>
-      </w:pPr>
-      <w:proofErr w:type="gramStart"/>
-      <w:r>
-        <w:rPr>
-          <w:rFonts w:ascii="Consolas" w:hAnsi="Consolas" w:cs="Consolas"/>
-          <w:color w:val="000000"/>
-          <w:sz w:val="19"/>
-          <w:szCs w:val="19"/>
-        </w:rPr>
-        <w:t>no</w:t>
-      </w:r>
-      <w:proofErr w:type="gramEnd"/>
-      <w:r>
-        <w:rPr>
-          <w:rFonts w:ascii="Consolas" w:hAnsi="Consolas" w:cs="Consolas"/>
-          <w:color w:val="000000"/>
-          <w:sz w:val="19"/>
-          <w:szCs w:val="19"/>
-        </w:rPr>
-        <w:t xml:space="preserve"> le pasamos el </w:t>
-      </w:r>
-      <w:proofErr w:type="spellStart"/>
-      <w:r>
-        <w:rPr>
-          <w:rFonts w:ascii="Consolas" w:hAnsi="Consolas" w:cs="Consolas"/>
-          <w:color w:val="000000"/>
-          <w:sz w:val="19"/>
-          <w:szCs w:val="19"/>
-        </w:rPr>
-        <w:t>sqlconnection</w:t>
-      </w:r>
-      <w:proofErr w:type="spellEnd"/>
-      <w:r>
-        <w:rPr>
-          <w:rFonts w:ascii="Consolas" w:hAnsi="Consolas" w:cs="Consolas"/>
-          <w:color w:val="000000"/>
-          <w:sz w:val="19"/>
-          <w:szCs w:val="19"/>
-        </w:rPr>
-        <w:t xml:space="preserve"> ni el usuario </w:t>
-      </w:r>
-      <w:proofErr w:type="spellStart"/>
-      <w:r>
-        <w:rPr>
-          <w:rFonts w:ascii="Consolas" w:hAnsi="Consolas" w:cs="Consolas"/>
-          <w:color w:val="000000"/>
-          <w:sz w:val="19"/>
-          <w:szCs w:val="19"/>
-        </w:rPr>
-        <w:t>logueado</w:t>
-      </w:r>
-      <w:proofErr w:type="spellEnd"/>
-      <w:r>
-        <w:rPr>
-          <w:rFonts w:ascii="Consolas" w:hAnsi="Consolas" w:cs="Consolas"/>
-          <w:color w:val="000000"/>
-          <w:sz w:val="19"/>
-          <w:szCs w:val="19"/>
-        </w:rPr>
-        <w:t>, vamos a volver a hacer una conexión sin usuario.</w:t>
-      </w:r>
-    </w:p>
-    <w:p>
-      <w:pPr>
-        <w:rPr>
-          <w:rFonts w:ascii="Consolas" w:hAnsi="Consolas" w:cs="Consolas"/>
-          <w:color w:val="000000"/>
-          <w:sz w:val="19"/>
-          <w:szCs w:val="19"/>
-        </w:rPr>
-      </w:pPr>
-    </w:p>
-    <w:p>
-      <w:pPr>
-        <w:rPr>
-          <w:rFonts w:ascii="Consolas" w:hAnsi="Consolas" w:cs="Consolas"/>
-          <w:color w:val="000000"/>
-          <w:sz w:val="19"/>
-          <w:szCs w:val="19"/>
-        </w:rPr>
-      </w:pPr>
-      <w:proofErr w:type="spellStart"/>
-      <w:r>
-        <w:rPr>
-          <w:rFonts w:ascii="Consolas" w:hAnsi="Consolas" w:cs="Consolas"/>
-          <w:color w:val="000000"/>
-          <w:sz w:val="19"/>
-          <w:szCs w:val="19"/>
-        </w:rPr>
-        <w:t>BajaSolicitud</w:t>
-      </w:r>
-      <w:proofErr w:type="spellEnd"/>
-      <w:r>
-        <w:rPr>
-          <w:rFonts w:ascii="Consolas" w:hAnsi="Consolas" w:cs="Consolas"/>
-          <w:color w:val="000000"/>
-          <w:sz w:val="19"/>
-          <w:szCs w:val="19"/>
-        </w:rPr>
-        <w:t xml:space="preserve"> no existe</w:t>
-      </w:r>
-      <w:r>
-        <w:rPr>
-          <w:rFonts w:ascii="Consolas" w:hAnsi="Consolas" w:cs="Consolas"/>
-          <w:color w:val="000000"/>
-          <w:sz w:val="19"/>
-          <w:szCs w:val="19"/>
-        </w:rPr>
-        <w:t>*</w:t>
-      </w:r>
-    </w:p>
-    <w:p>
-      <w:pPr>
-        <w:rPr>
-          <w:rFonts w:ascii="Consolas" w:hAnsi="Consolas" w:cs="Consolas"/>
-          <w:color w:val="000000"/>
-          <w:sz w:val="19"/>
-          <w:szCs w:val="19"/>
-        </w:rPr>
-      </w:pPr>
-    </w:p>
-    <w:p>
-      <w:pPr>
-        <w:rPr>
-          <w:rFonts w:ascii="Consolas" w:hAnsi="Consolas" w:cs="Consolas"/>
-          <w:color w:val="000000"/>
-          <w:sz w:val="19"/>
-          <w:szCs w:val="19"/>
-        </w:rPr>
-      </w:pPr>
-      <w:proofErr w:type="spellStart"/>
-      <w:proofErr w:type="gramStart"/>
-      <w:r>
-        <w:rPr>
-          <w:rFonts w:ascii="Consolas" w:hAnsi="Consolas" w:cs="Consolas"/>
-          <w:color w:val="000000"/>
-          <w:sz w:val="19"/>
-          <w:szCs w:val="19"/>
-        </w:rPr>
-        <w:t>listadoSolicitudes</w:t>
-      </w:r>
-      <w:proofErr w:type="spellEnd"/>
-      <w:proofErr w:type="gramEnd"/>
-      <w:r>
-        <w:rPr>
-          <w:rFonts w:ascii="Consolas" w:hAnsi="Consolas" w:cs="Consolas"/>
-          <w:color w:val="000000"/>
-          <w:sz w:val="19"/>
-          <w:szCs w:val="19"/>
-        </w:rPr>
-        <w:t xml:space="preserve"> el </w:t>
-      </w:r>
-      <w:proofErr w:type="spellStart"/>
-      <w:r>
-        <w:rPr>
-          <w:rFonts w:ascii="Consolas" w:hAnsi="Consolas" w:cs="Consolas"/>
-          <w:color w:val="000000"/>
-          <w:sz w:val="19"/>
-          <w:szCs w:val="19"/>
-        </w:rPr>
-        <w:t>xml</w:t>
-      </w:r>
-      <w:proofErr w:type="spellEnd"/>
-      <w:r>
-        <w:rPr>
-          <w:rFonts w:ascii="Consolas" w:hAnsi="Consolas" w:cs="Consolas"/>
-          <w:color w:val="000000"/>
-          <w:sz w:val="19"/>
-          <w:szCs w:val="19"/>
-        </w:rPr>
-        <w:t xml:space="preserve"> se debe generar en lógica, la p</w:t>
-      </w:r>
-      <w:r>
-        <w:rPr>
-          <w:rFonts w:ascii="Consolas" w:hAnsi="Consolas" w:cs="Consolas"/>
-          <w:color w:val="000000"/>
-          <w:sz w:val="19"/>
-          <w:szCs w:val="19"/>
-        </w:rPr>
-        <w:t>ersistencia le va a devolver objetos.</w:t>
-      </w:r>
-      <w:r>
-        <w:rPr>
-          <w:rFonts w:ascii="Consolas" w:hAnsi="Consolas" w:cs="Consolas"/>
-          <w:color w:val="000000"/>
-          <w:sz w:val="19"/>
-          <w:szCs w:val="19"/>
-        </w:rPr>
-        <w:t>*</w:t>
-      </w:r>
-    </w:p>
-    <w:p>
-      <w:pPr>
-        <w:rPr>
-          <w:rFonts w:ascii="Consolas" w:hAnsi="Consolas" w:cs="Consolas"/>
-          <w:color w:val="000000"/>
-          <w:sz w:val="19"/>
-          <w:szCs w:val="19"/>
-        </w:rPr>
-      </w:pPr>
-    </w:p>
-    <w:p>
-      <w:pPr>
-        <w:rPr>
-          <w:rFonts w:ascii="Consolas" w:hAnsi="Consolas" w:cs="Consolas"/>
-          <w:color w:val="000000"/>
-          <w:sz w:val="19"/>
-          <w:szCs w:val="19"/>
-        </w:rPr>
-      </w:pPr>
-      <w:r>
-        <w:rPr>
-          <w:rFonts w:ascii="Consolas" w:hAnsi="Consolas" w:cs="Consolas"/>
-          <w:color w:val="000000"/>
-          <w:sz w:val="19"/>
-          <w:szCs w:val="19"/>
-        </w:rPr>
-        <w:t xml:space="preserve">El método solicitudes que devuelve el listado de objetos no puede generar </w:t>
-      </w:r>
-      <w:proofErr w:type="spellStart"/>
-      <w:r>
-        <w:rPr>
-          <w:rFonts w:ascii="Consolas" w:hAnsi="Consolas" w:cs="Consolas"/>
-          <w:color w:val="000000"/>
-          <w:sz w:val="19"/>
-          <w:szCs w:val="19"/>
-        </w:rPr>
-        <w:t>DataTable</w:t>
-      </w:r>
-      <w:proofErr w:type="spellEnd"/>
-      <w:r>
-        <w:rPr>
-          <w:rFonts w:ascii="Consolas" w:hAnsi="Consolas" w:cs="Consolas"/>
-          <w:color w:val="000000"/>
-          <w:sz w:val="19"/>
-          <w:szCs w:val="19"/>
-        </w:rPr>
-        <w:t xml:space="preserve"> *</w:t>
-      </w:r>
       <w:bookmarkStart w:id="0" w:name="_GoBack"/>
       <w:bookmarkEnd w:id="0"/>
+    </w:p>
+    <w:p>
+      <w:r>
+        <w:t xml:space="preserve">Falta un </w:t>
+      </w:r>
+      <w:proofErr w:type="spellStart"/>
+      <w:r>
+        <w:t>sp</w:t>
+      </w:r>
+      <w:proofErr w:type="spellEnd"/>
+      <w:r>
+        <w:t xml:space="preserve"> </w:t>
+      </w:r>
+      <w:proofErr w:type="spellStart"/>
+      <w:r>
+        <w:t>logueo</w:t>
+      </w:r>
+      <w:proofErr w:type="spellEnd"/>
+      <w:r>
+        <w:t xml:space="preserve"> para buscar con contraseña</w:t>
+      </w:r>
+      <w:r>
+        <w:t xml:space="preserve"> *</w:t>
+      </w:r>
+    </w:p>
+    <w:p>
+      <w:r>
+        <w:t xml:space="preserve">Falta método </w:t>
+      </w:r>
+      <w:proofErr w:type="spellStart"/>
+      <w:r>
+        <w:t>interBuscarEmpleado</w:t>
+      </w:r>
+      <w:proofErr w:type="spellEnd"/>
+      <w:r>
+        <w:t xml:space="preserve">, </w:t>
+      </w:r>
+      <w:r>
+        <w:t>*</w:t>
+      </w:r>
+    </w:p>
+    <w:p>
+      <w:r>
+        <w:t xml:space="preserve">El </w:t>
+      </w:r>
+      <w:proofErr w:type="spellStart"/>
+      <w:r>
+        <w:t>paramtro</w:t>
+      </w:r>
+      <w:proofErr w:type="spellEnd"/>
+      <w:r>
+        <w:t xml:space="preserve"> de </w:t>
+      </w:r>
+      <w:proofErr w:type="spellStart"/>
+      <w:r>
+        <w:t>ususario</w:t>
+      </w:r>
+      <w:proofErr w:type="spellEnd"/>
+      <w:r>
+        <w:t xml:space="preserve"> </w:t>
+      </w:r>
+      <w:proofErr w:type="spellStart"/>
+      <w:r>
+        <w:t>logueado</w:t>
+      </w:r>
+      <w:proofErr w:type="spellEnd"/>
+      <w:r>
+        <w:t xml:space="preserve"> debe ser por el tipo de </w:t>
+      </w:r>
+      <w:proofErr w:type="spellStart"/>
+      <w:r>
+        <w:t>ususario</w:t>
+      </w:r>
+      <w:proofErr w:type="spellEnd"/>
+      <w:r>
+        <w:t xml:space="preserve"> </w:t>
+      </w:r>
+      <w:r>
+        <w:t>específico</w:t>
+      </w:r>
+      <w:r>
+        <w:t xml:space="preserve"> que pueda realizar la acción, </w:t>
+      </w:r>
+      <w:proofErr w:type="spellStart"/>
+      <w:r>
+        <w:t>anoser</w:t>
+      </w:r>
+      <w:proofErr w:type="spellEnd"/>
+      <w:r>
+        <w:t xml:space="preserve"> que ambos puedan hacer dicho proceso.</w:t>
+      </w:r>
+      <w:r>
+        <w:t xml:space="preserve"> *</w:t>
+      </w:r>
+    </w:p>
+    <w:p/>
+    <w:p>
+      <w:r>
+        <w:t xml:space="preserve">En los </w:t>
+      </w:r>
+      <w:proofErr w:type="spellStart"/>
+      <w:r>
+        <w:t>switch</w:t>
+      </w:r>
+      <w:proofErr w:type="spellEnd"/>
+      <w:r>
+        <w:t xml:space="preserve"> que tengan un </w:t>
+      </w:r>
+      <w:proofErr w:type="spellStart"/>
+      <w:r>
+        <w:t>throw</w:t>
+      </w:r>
+      <w:proofErr w:type="spellEnd"/>
+      <w:r>
+        <w:t xml:space="preserve"> new ex se pueden borrar los </w:t>
+      </w:r>
+      <w:proofErr w:type="spellStart"/>
+      <w:r>
+        <w:t>brack</w:t>
+      </w:r>
+      <w:proofErr w:type="spellEnd"/>
+      <w:r>
+        <w:t>;</w:t>
+      </w:r>
+      <w:r>
+        <w:t xml:space="preserve"> *</w:t>
+      </w:r>
+    </w:p>
+    <w:p/>
+    <w:p>
+      <w:pPr>
+        <w:rPr>
+          <w:rFonts w:ascii="Consolas" w:hAnsi="Consolas" w:cs="Consolas"/>
+          <w:color w:val="000000"/>
+          <w:sz w:val="19"/>
+          <w:szCs w:val="19"/>
+        </w:rPr>
+      </w:pPr>
+      <w:proofErr w:type="spellStart"/>
+      <w:proofErr w:type="gramStart"/>
+      <w:r>
+        <w:rPr>
+          <w:rFonts w:ascii="Consolas" w:hAnsi="Consolas" w:cs="Consolas"/>
+          <w:color w:val="000000"/>
+          <w:sz w:val="19"/>
+          <w:szCs w:val="19"/>
+        </w:rPr>
+        <w:t>interBuscarPaquete</w:t>
+      </w:r>
+      <w:proofErr w:type="spellEnd"/>
+      <w:proofErr w:type="gramEnd"/>
+      <w:r>
+        <w:rPr>
+          <w:rFonts w:ascii="Consolas" w:hAnsi="Consolas" w:cs="Consolas"/>
+          <w:color w:val="000000"/>
+          <w:sz w:val="19"/>
+          <w:szCs w:val="19"/>
+        </w:rPr>
+        <w:t xml:space="preserve"> no va solo para empleado y empresa.</w:t>
+      </w:r>
+      <w:r>
+        <w:rPr>
+          <w:rFonts w:ascii="Consolas" w:hAnsi="Consolas" w:cs="Consolas"/>
+          <w:color w:val="000000"/>
+          <w:sz w:val="19"/>
+          <w:szCs w:val="19"/>
+        </w:rPr>
+        <w:t xml:space="preserve"> *</w:t>
+      </w:r>
+    </w:p>
+    <w:p>
+      <w:pPr>
+        <w:rPr>
+          <w:rFonts w:ascii="Consolas" w:hAnsi="Consolas" w:cs="Consolas"/>
+          <w:color w:val="000000"/>
+          <w:sz w:val="19"/>
+          <w:szCs w:val="19"/>
+        </w:rPr>
+      </w:pPr>
+    </w:p>
+    <w:p>
+      <w:pPr>
+        <w:rPr>
+          <w:rFonts w:ascii="Consolas" w:hAnsi="Consolas" w:cs="Consolas"/>
+          <w:color w:val="000000"/>
+          <w:sz w:val="19"/>
+          <w:szCs w:val="19"/>
+        </w:rPr>
+      </w:pPr>
+    </w:p>
+    <w:p>
+      <w:pPr>
+        <w:rPr>
+          <w:rFonts w:ascii="Consolas" w:hAnsi="Consolas" w:cs="Consolas"/>
+          <w:color w:val="000000"/>
+          <w:sz w:val="19"/>
+          <w:szCs w:val="19"/>
+        </w:rPr>
+      </w:pPr>
+      <w:proofErr w:type="spellStart"/>
+      <w:r>
+        <w:rPr>
+          <w:rFonts w:ascii="Consolas" w:hAnsi="Consolas" w:cs="Consolas"/>
+          <w:color w:val="000000"/>
+          <w:sz w:val="19"/>
+          <w:szCs w:val="19"/>
+        </w:rPr>
+        <w:t>AltaPaqueteSolicitud</w:t>
+      </w:r>
+      <w:proofErr w:type="spellEnd"/>
+      <w:r>
+        <w:rPr>
+          <w:rFonts w:ascii="Consolas" w:hAnsi="Consolas" w:cs="Consolas"/>
+          <w:color w:val="000000"/>
+          <w:sz w:val="19"/>
+          <w:szCs w:val="19"/>
+        </w:rPr>
+        <w:t xml:space="preserve"> no pasar </w:t>
+      </w:r>
+      <w:proofErr w:type="spellStart"/>
+      <w:r>
+        <w:rPr>
+          <w:rFonts w:ascii="Consolas" w:hAnsi="Consolas" w:cs="Consolas"/>
+          <w:color w:val="000000"/>
+          <w:sz w:val="19"/>
+          <w:szCs w:val="19"/>
+        </w:rPr>
+        <w:t>sqlconnection</w:t>
+      </w:r>
+      <w:proofErr w:type="spellEnd"/>
+      <w:r>
+        <w:rPr>
+          <w:rFonts w:ascii="Consolas" w:hAnsi="Consolas" w:cs="Consolas"/>
+          <w:color w:val="000000"/>
+          <w:sz w:val="19"/>
+          <w:szCs w:val="19"/>
+        </w:rPr>
+        <w:t xml:space="preserve">, pasar como parámetro el </w:t>
+      </w:r>
+      <w:proofErr w:type="spellStart"/>
+      <w:r>
+        <w:rPr>
+          <w:rFonts w:ascii="Consolas" w:hAnsi="Consolas" w:cs="Consolas"/>
+          <w:color w:val="000000"/>
+          <w:sz w:val="19"/>
+          <w:szCs w:val="19"/>
+        </w:rPr>
+        <w:t>sqlTransaccition</w:t>
+      </w:r>
+      <w:proofErr w:type="spellEnd"/>
+      <w:r>
+        <w:rPr>
+          <w:rFonts w:ascii="Consolas" w:hAnsi="Consolas" w:cs="Consolas"/>
+          <w:color w:val="000000"/>
+          <w:sz w:val="19"/>
+          <w:szCs w:val="19"/>
+        </w:rPr>
+        <w:t xml:space="preserve"> por ser transacción lógica, y no hacer </w:t>
+      </w:r>
+      <w:proofErr w:type="spellStart"/>
+      <w:r>
+        <w:rPr>
+          <w:rFonts w:ascii="Consolas" w:hAnsi="Consolas" w:cs="Consolas"/>
+          <w:color w:val="000000"/>
+          <w:sz w:val="19"/>
+          <w:szCs w:val="19"/>
+        </w:rPr>
+        <w:t>conexión.open</w:t>
+      </w:r>
+      <w:proofErr w:type="spellEnd"/>
+      <w:r>
+        <w:rPr>
+          <w:rFonts w:ascii="Consolas" w:hAnsi="Consolas" w:cs="Consolas"/>
+          <w:color w:val="000000"/>
+          <w:sz w:val="19"/>
+          <w:szCs w:val="19"/>
+        </w:rPr>
+        <w:t>*</w:t>
+      </w:r>
+    </w:p>
+    <w:p>
+      <w:pPr>
+        <w:rPr>
+          <w:rFonts w:ascii="Consolas" w:hAnsi="Consolas" w:cs="Consolas"/>
+          <w:color w:val="000000"/>
+          <w:sz w:val="19"/>
+          <w:szCs w:val="19"/>
+        </w:rPr>
+      </w:pPr>
+    </w:p>
+    <w:p>
+      <w:pPr>
+        <w:rPr>
+          <w:rFonts w:ascii="Consolas" w:hAnsi="Consolas" w:cs="Consolas"/>
+          <w:color w:val="000000"/>
+          <w:sz w:val="19"/>
+          <w:szCs w:val="19"/>
+        </w:rPr>
+      </w:pPr>
+    </w:p>
+    <w:p>
+      <w:pPr>
+        <w:rPr>
+          <w:rFonts w:ascii="Consolas" w:hAnsi="Consolas" w:cs="Consolas"/>
+          <w:color w:val="000000"/>
+          <w:sz w:val="19"/>
+          <w:szCs w:val="19"/>
+        </w:rPr>
+      </w:pPr>
+      <w:proofErr w:type="spellStart"/>
+      <w:r>
+        <w:rPr>
+          <w:rFonts w:ascii="Consolas" w:hAnsi="Consolas" w:cs="Consolas"/>
+          <w:color w:val="000000"/>
+          <w:sz w:val="19"/>
+          <w:szCs w:val="19"/>
+        </w:rPr>
+        <w:t>paquetesSolicitud</w:t>
+      </w:r>
+      <w:proofErr w:type="spellEnd"/>
+      <w:r>
+        <w:rPr>
+          <w:rFonts w:ascii="Consolas" w:hAnsi="Consolas" w:cs="Consolas"/>
+          <w:color w:val="000000"/>
+          <w:sz w:val="19"/>
+          <w:szCs w:val="19"/>
+        </w:rPr>
+        <w:t xml:space="preserve"> es para mapear una solicitud es </w:t>
+      </w:r>
+      <w:proofErr w:type="spellStart"/>
+      <w:r>
+        <w:rPr>
+          <w:rFonts w:ascii="Consolas" w:hAnsi="Consolas" w:cs="Consolas"/>
+          <w:color w:val="000000"/>
+          <w:sz w:val="19"/>
+          <w:szCs w:val="19"/>
+        </w:rPr>
+        <w:t>internal</w:t>
+      </w:r>
+      <w:proofErr w:type="spellEnd"/>
+      <w:r>
+        <w:rPr>
+          <w:rFonts w:ascii="Consolas" w:hAnsi="Consolas" w:cs="Consolas"/>
+          <w:color w:val="000000"/>
+          <w:sz w:val="19"/>
+          <w:szCs w:val="19"/>
+        </w:rPr>
+        <w:t xml:space="preserve">, </w:t>
+      </w:r>
+      <w:r>
+        <w:rPr>
+          <w:rFonts w:ascii="Consolas" w:hAnsi="Consolas" w:cs="Consolas"/>
+          <w:color w:val="000000"/>
+          <w:sz w:val="19"/>
+          <w:szCs w:val="19"/>
+        </w:rPr>
+        <w:t>*</w:t>
+      </w:r>
+    </w:p>
+    <w:p>
+      <w:pPr>
+        <w:rPr>
+          <w:rFonts w:ascii="Consolas" w:hAnsi="Consolas" w:cs="Consolas"/>
+          <w:color w:val="000000"/>
+          <w:sz w:val="19"/>
+          <w:szCs w:val="19"/>
+        </w:rPr>
+      </w:pPr>
+      <w:proofErr w:type="gramStart"/>
+      <w:r>
+        <w:rPr>
+          <w:rFonts w:ascii="Consolas" w:hAnsi="Consolas" w:cs="Consolas"/>
+          <w:color w:val="000000"/>
+          <w:sz w:val="19"/>
+          <w:szCs w:val="19"/>
+        </w:rPr>
+        <w:t>no</w:t>
+      </w:r>
+      <w:proofErr w:type="gramEnd"/>
+      <w:r>
+        <w:rPr>
+          <w:rFonts w:ascii="Consolas" w:hAnsi="Consolas" w:cs="Consolas"/>
+          <w:color w:val="000000"/>
+          <w:sz w:val="19"/>
+          <w:szCs w:val="19"/>
+        </w:rPr>
+        <w:t xml:space="preserve"> le pasamos el </w:t>
+      </w:r>
+      <w:proofErr w:type="spellStart"/>
+      <w:r>
+        <w:rPr>
+          <w:rFonts w:ascii="Consolas" w:hAnsi="Consolas" w:cs="Consolas"/>
+          <w:color w:val="000000"/>
+          <w:sz w:val="19"/>
+          <w:szCs w:val="19"/>
+        </w:rPr>
+        <w:t>sqlconnection</w:t>
+      </w:r>
+      <w:proofErr w:type="spellEnd"/>
+      <w:r>
+        <w:rPr>
+          <w:rFonts w:ascii="Consolas" w:hAnsi="Consolas" w:cs="Consolas"/>
+          <w:color w:val="000000"/>
+          <w:sz w:val="19"/>
+          <w:szCs w:val="19"/>
+        </w:rPr>
+        <w:t xml:space="preserve"> ni el usuario </w:t>
+      </w:r>
+      <w:proofErr w:type="spellStart"/>
+      <w:r>
+        <w:rPr>
+          <w:rFonts w:ascii="Consolas" w:hAnsi="Consolas" w:cs="Consolas"/>
+          <w:color w:val="000000"/>
+          <w:sz w:val="19"/>
+          <w:szCs w:val="19"/>
+        </w:rPr>
+        <w:t>logueado</w:t>
+      </w:r>
+      <w:proofErr w:type="spellEnd"/>
+      <w:r>
+        <w:rPr>
+          <w:rFonts w:ascii="Consolas" w:hAnsi="Consolas" w:cs="Consolas"/>
+          <w:color w:val="000000"/>
+          <w:sz w:val="19"/>
+          <w:szCs w:val="19"/>
+        </w:rPr>
+        <w:t>, vamos a volver a hacer una conexión sin usuario.</w:t>
+      </w:r>
+      <w:r>
+        <w:rPr>
+          <w:rFonts w:ascii="Consolas" w:hAnsi="Consolas" w:cs="Consolas"/>
+          <w:color w:val="000000"/>
+          <w:sz w:val="19"/>
+          <w:szCs w:val="19"/>
+        </w:rPr>
+        <w:t xml:space="preserve"> *</w:t>
+      </w:r>
+    </w:p>
+    <w:p>
+      <w:pPr>
+        <w:rPr>
+          <w:rFonts w:ascii="Consolas" w:hAnsi="Consolas" w:cs="Consolas"/>
+          <w:color w:val="000000"/>
+          <w:sz w:val="19"/>
+          <w:szCs w:val="19"/>
+        </w:rPr>
+      </w:pPr>
+    </w:p>
+    <w:p>
+      <w:pPr>
+        <w:rPr>
+          <w:rFonts w:ascii="Consolas" w:hAnsi="Consolas" w:cs="Consolas"/>
+          <w:color w:val="000000"/>
+          <w:sz w:val="19"/>
+          <w:szCs w:val="19"/>
+        </w:rPr>
+      </w:pPr>
+      <w:proofErr w:type="spellStart"/>
+      <w:r>
+        <w:rPr>
+          <w:rFonts w:ascii="Consolas" w:hAnsi="Consolas" w:cs="Consolas"/>
+          <w:color w:val="000000"/>
+          <w:sz w:val="19"/>
+          <w:szCs w:val="19"/>
+        </w:rPr>
+        <w:t>BajaSolicitud</w:t>
+      </w:r>
+      <w:proofErr w:type="spellEnd"/>
+      <w:r>
+        <w:rPr>
+          <w:rFonts w:ascii="Consolas" w:hAnsi="Consolas" w:cs="Consolas"/>
+          <w:color w:val="000000"/>
+          <w:sz w:val="19"/>
+          <w:szCs w:val="19"/>
+        </w:rPr>
+        <w:t xml:space="preserve"> no existe</w:t>
+      </w:r>
+      <w:r>
+        <w:rPr>
+          <w:rFonts w:ascii="Consolas" w:hAnsi="Consolas" w:cs="Consolas"/>
+          <w:color w:val="000000"/>
+          <w:sz w:val="19"/>
+          <w:szCs w:val="19"/>
+        </w:rPr>
+        <w:t>*</w:t>
+      </w:r>
+    </w:p>
+    <w:p>
+      <w:pPr>
+        <w:rPr>
+          <w:rFonts w:ascii="Consolas" w:hAnsi="Consolas" w:cs="Consolas"/>
+          <w:color w:val="000000"/>
+          <w:sz w:val="19"/>
+          <w:szCs w:val="19"/>
+        </w:rPr>
+      </w:pPr>
+    </w:p>
+    <w:p>
+      <w:pPr>
+        <w:rPr>
+          <w:rFonts w:ascii="Consolas" w:hAnsi="Consolas" w:cs="Consolas"/>
+          <w:color w:val="000000"/>
+          <w:sz w:val="19"/>
+          <w:szCs w:val="19"/>
+        </w:rPr>
+      </w:pPr>
+      <w:proofErr w:type="spellStart"/>
+      <w:proofErr w:type="gramStart"/>
+      <w:r>
+        <w:rPr>
+          <w:rFonts w:ascii="Consolas" w:hAnsi="Consolas" w:cs="Consolas"/>
+          <w:color w:val="000000"/>
+          <w:sz w:val="19"/>
+          <w:szCs w:val="19"/>
+        </w:rPr>
+        <w:t>listadoSolicitudes</w:t>
+      </w:r>
+      <w:proofErr w:type="spellEnd"/>
+      <w:proofErr w:type="gramEnd"/>
+      <w:r>
+        <w:rPr>
+          <w:rFonts w:ascii="Consolas" w:hAnsi="Consolas" w:cs="Consolas"/>
+          <w:color w:val="000000"/>
+          <w:sz w:val="19"/>
+          <w:szCs w:val="19"/>
+        </w:rPr>
+        <w:t xml:space="preserve"> el </w:t>
+      </w:r>
+      <w:proofErr w:type="spellStart"/>
+      <w:r>
+        <w:rPr>
+          <w:rFonts w:ascii="Consolas" w:hAnsi="Consolas" w:cs="Consolas"/>
+          <w:color w:val="000000"/>
+          <w:sz w:val="19"/>
+          <w:szCs w:val="19"/>
+        </w:rPr>
+        <w:t>xml</w:t>
+      </w:r>
+      <w:proofErr w:type="spellEnd"/>
+      <w:r>
+        <w:rPr>
+          <w:rFonts w:ascii="Consolas" w:hAnsi="Consolas" w:cs="Consolas"/>
+          <w:color w:val="000000"/>
+          <w:sz w:val="19"/>
+          <w:szCs w:val="19"/>
+        </w:rPr>
+        <w:t xml:space="preserve"> se debe generar en lógica, la p</w:t>
+      </w:r>
+      <w:r>
+        <w:rPr>
+          <w:rFonts w:ascii="Consolas" w:hAnsi="Consolas" w:cs="Consolas"/>
+          <w:color w:val="000000"/>
+          <w:sz w:val="19"/>
+          <w:szCs w:val="19"/>
+        </w:rPr>
+        <w:t>ersistencia le va a devolver objetos.</w:t>
+      </w:r>
+      <w:r>
+        <w:rPr>
+          <w:rFonts w:ascii="Consolas" w:hAnsi="Consolas" w:cs="Consolas"/>
+          <w:color w:val="000000"/>
+          <w:sz w:val="19"/>
+          <w:szCs w:val="19"/>
+        </w:rPr>
+        <w:t>*</w:t>
+      </w:r>
+    </w:p>
+    <w:p>
+      <w:pPr>
+        <w:rPr>
+          <w:rFonts w:ascii="Consolas" w:hAnsi="Consolas" w:cs="Consolas"/>
+          <w:color w:val="000000"/>
+          <w:sz w:val="19"/>
+          <w:szCs w:val="19"/>
+        </w:rPr>
+      </w:pPr>
+    </w:p>
+    <w:p>
+      <w:pPr>
+        <w:rPr>
+          <w:rFonts w:ascii="Consolas" w:hAnsi="Consolas" w:cs="Consolas"/>
+          <w:color w:val="000000"/>
+          <w:sz w:val="19"/>
+          <w:szCs w:val="19"/>
+        </w:rPr>
+      </w:pPr>
+      <w:r>
+        <w:rPr>
+          <w:rFonts w:ascii="Consolas" w:hAnsi="Consolas" w:cs="Consolas"/>
+          <w:color w:val="000000"/>
+          <w:sz w:val="19"/>
+          <w:szCs w:val="19"/>
+        </w:rPr>
+        <w:t xml:space="preserve">El método solicitudes que devuelve el listado de objetos no puede generar </w:t>
+      </w:r>
+      <w:proofErr w:type="spellStart"/>
+      <w:r>
+        <w:rPr>
+          <w:rFonts w:ascii="Consolas" w:hAnsi="Consolas" w:cs="Consolas"/>
+          <w:color w:val="000000"/>
+          <w:sz w:val="19"/>
+          <w:szCs w:val="19"/>
+        </w:rPr>
+        <w:t>DataTable</w:t>
+      </w:r>
+      <w:proofErr w:type="spellEnd"/>
+      <w:r>
+        <w:rPr>
+          <w:rFonts w:ascii="Consolas" w:hAnsi="Consolas" w:cs="Consolas"/>
+          <w:color w:val="000000"/>
+          <w:sz w:val="19"/>
+          <w:szCs w:val="19"/>
+        </w:rPr>
+        <w:t xml:space="preserve"> *</w:t>
+      </w:r>
     </w:p>
     <w:p>
       <w:pPr>

</xml_diff>